<commit_message>
lab 01 06 updates
</commit_message>
<xml_diff>
--- a/lab_01/doc/lab01 Писаренко Дмитрий ИУ7-34Б.docx
+++ b/lab_01/doc/lab01 Писаренко Дмитрий ИУ7-34Б.docx
@@ -400,15 +400,7 @@
           <w:bCs/>
           <w:szCs w:val="28"/>
         </w:rPr>
-        <w:t xml:space="preserve">Вариант </w:t>
-      </w:r>
-      <w:r>
-        <w:rPr>
-          <w:b/>
-          <w:bCs/>
-          <w:szCs w:val="28"/>
-        </w:rPr>
-        <w:t>4</w:t>
+        <w:t>Вариант 1</w:t>
       </w:r>
     </w:p>
     <w:p>
@@ -591,19 +583,13 @@
         <w:rPr>
           <w:b/>
         </w:rPr>
-        <w:t xml:space="preserve">      </w:t>
+        <w:t xml:space="preserve">     </w:t>
       </w:r>
       <w:r>
         <w:rPr>
           <w:u w:val="single"/>
         </w:rPr>
-        <w:t>Рыбкин Ю.А</w:t>
-      </w:r>
-      <w:r>
-        <w:rPr>
-          <w:u w:val="single"/>
-        </w:rPr>
-        <w:t>.</w:t>
+        <w:t>Рыбкин Ю.А.</w:t>
       </w:r>
     </w:p>
     <w:p>
@@ -668,34 +654,56 @@
     <w:p>
       <w:r>
         <w:tab/>
-      </w:r>
-      <w:r>
-        <w:t xml:space="preserve">Смоделировать операцию деления целого числа длиной до 30 десятичных цифр на действительное число в форме </w:t>
-      </w:r>
-      <w:r>
-        <w:sym w:font="Symbol" w:char="F0B1"/>
-      </w:r>
-      <w:r>
-        <w:t xml:space="preserve">m.n Е </w:t>
-      </w:r>
-      <w:r>
-        <w:sym w:font="Symbol" w:char="F0B1"/>
-      </w:r>
-      <w:r>
-        <w:t xml:space="preserve">K, где суммарная длина мантиссы (m+n) - до 30 значащих цифр, а величина порядка K - до 5 цифр. Результат выдать в форме </w:t>
-      </w:r>
-      <w:r>
-        <w:sym w:font="Symbol" w:char="F0B1"/>
+        <w:t xml:space="preserve">Смоделировать операцию деления действительного числа в форме </w:t>
+      </w:r>
+      <w:r>
+        <w:br/>
+      </w:r>
+      <w:r>
+        <w:t>±</w:t>
+      </w:r>
+      <w:proofErr w:type="spellStart"/>
+      <w:r>
+        <w:t>m.n</w:t>
+      </w:r>
+      <w:proofErr w:type="spellEnd"/>
+      <w:r>
+        <w:t xml:space="preserve"> Е </w:t>
+      </w:r>
+      <w:r>
+        <w:t>±</w:t>
+      </w:r>
+      <w:r>
+        <w:t>K, где суммарная длина мантиссы (</w:t>
+      </w:r>
+      <w:proofErr w:type="spellStart"/>
+      <w:r>
+        <w:t>m+n</w:t>
+      </w:r>
+      <w:proofErr w:type="spellEnd"/>
+      <w:r>
+        <w:t xml:space="preserve">) – до 30 значащих цифр, а величина порядка K - до 5 цифр, на целое число длиной до 30 десятичных цифр. Результат выдать в форме </w:t>
+      </w:r>
+      <w:r>
+        <w:t>±</w:t>
       </w:r>
       <w:r>
         <w:t xml:space="preserve">0.m1 Е </w:t>
       </w:r>
       <w:r>
-        <w:sym w:font="Symbol" w:char="F0B1"/>
+        <w:t>±</w:t>
       </w:r>
       <w:r>
         <w:t>K1, где m1 - до 30 значащих цифр, а K1 - до 5 цифр.</w:t>
       </w:r>
+    </w:p>
+    <w:p>
+      <w:pPr>
+        <w:suppressAutoHyphens w:val="0"/>
+        <w:autoSpaceDN/>
+        <w:spacing w:line="259" w:lineRule="auto"/>
+        <w:jc w:val="left"/>
+      </w:pPr>
       <w:r>
         <w:br w:type="page"/>
       </w:r>
@@ -720,21 +728,72 @@
     <w:p>
       <w:r>
         <w:tab/>
-      </w:r>
-      <w:r>
-        <w:t>Целое число вида ±</w:t>
+        <w:t>Действительное число вида ±</w:t>
       </w:r>
       <w:r>
         <w:rPr>
           <w:lang w:val="en-US"/>
         </w:rPr>
-        <w:t>d</w:t>
+        <w:t>m</w:t>
+      </w:r>
+      <w:r>
+        <w:t>.</w:t>
+      </w:r>
+      <w:proofErr w:type="spellStart"/>
+      <w:r>
+        <w:rPr>
+          <w:lang w:val="en-US"/>
+        </w:rPr>
+        <w:t>nE</w:t>
+      </w:r>
+      <w:proofErr w:type="spellEnd"/>
+      <w:r>
+        <w:t>±</w:t>
+      </w:r>
+      <w:r>
+        <w:rPr>
+          <w:lang w:val="en-US"/>
+        </w:rPr>
+        <w:t>K</w:t>
       </w:r>
       <w:r>
         <w:t xml:space="preserve">. </w:t>
       </w:r>
       <w:r>
-        <w:t>Длина до 30 значащих цифр.</w:t>
+        <w:t>Суммарная длина строки – до 30 значащих цифр (</w:t>
+      </w:r>
+      <w:r>
+        <w:rPr>
+          <w:lang w:val="en-US"/>
+        </w:rPr>
+        <w:t>m</w:t>
+      </w:r>
+      <w:r>
+        <w:t xml:space="preserve"> + </w:t>
+      </w:r>
+      <w:r>
+        <w:rPr>
+          <w:lang w:val="en-US"/>
+        </w:rPr>
+        <w:t>n</w:t>
+      </w:r>
+      <w:r>
+        <w:t>)</w:t>
+      </w:r>
+      <w:r>
+        <w:t xml:space="preserve"> + символ точки и знака. Величина порядка </w:t>
+      </w:r>
+      <w:r>
+        <w:rPr>
+          <w:lang w:val="en-US"/>
+        </w:rPr>
+        <w:t>K</w:t>
+      </w:r>
+      <w:r>
+        <w:t xml:space="preserve"> – </w:t>
+      </w:r>
+      <w:r>
+        <w:t>5 цифр и символ знака.</w:t>
       </w:r>
     </w:p>
     <w:p>
@@ -743,18 +802,18 @@
           <w:noProof/>
         </w:rPr>
         <w:drawing>
-          <wp:anchor distT="0" distB="0" distL="114300" distR="114300" simplePos="0" relativeHeight="251660288" behindDoc="0" locked="0" layoutInCell="1" allowOverlap="1" wp14:anchorId="515560CB" wp14:editId="0AC20C0E">
+          <wp:anchor distT="0" distB="0" distL="114300" distR="114300" simplePos="0" relativeHeight="251660288" behindDoc="0" locked="0" layoutInCell="1" allowOverlap="1" wp14:anchorId="3C41C84D" wp14:editId="02DF6439">
             <wp:simplePos x="0" y="0"/>
             <wp:positionH relativeFrom="margin">
               <wp:align>left</wp:align>
             </wp:positionH>
             <wp:positionV relativeFrom="paragraph">
-              <wp:posOffset>869315</wp:posOffset>
+              <wp:posOffset>364490</wp:posOffset>
             </wp:positionV>
-            <wp:extent cx="2790825" cy="2465082"/>
-            <wp:effectExtent l="0" t="0" r="0" b="0"/>
+            <wp:extent cx="2943225" cy="2286000"/>
+            <wp:effectExtent l="0" t="0" r="9525" b="0"/>
             <wp:wrapNone/>
-            <wp:docPr id="2" name="Рисунок 2"/>
+            <wp:docPr id="6" name="Рисунок 6"/>
             <wp:cNvGraphicFramePr>
               <a:graphicFrameLocks xmlns:a="http://schemas.openxmlformats.org/drawingml/2006/main" noChangeAspect="1"/>
             </wp:cNvGraphicFramePr>
@@ -780,7 +839,7 @@
                   <pic:spPr>
                     <a:xfrm>
                       <a:off x="0" y="0"/>
-                      <a:ext cx="2790825" cy="2465082"/>
+                      <a:ext cx="2943225" cy="2286000"/>
                     </a:xfrm>
                     <a:prstGeom prst="rect">
                       <a:avLst/>
@@ -800,82 +859,19 @@
       </w:r>
       <w:r>
         <w:tab/>
-        <w:t>Действительное число вида ±</w:t>
+        <w:t>Целое число вида ±</w:t>
       </w:r>
       <w:r>
         <w:rPr>
           <w:lang w:val="en-US"/>
         </w:rPr>
-        <w:t>m</w:t>
-      </w:r>
-      <w:r>
-        <w:t>.</w:t>
-      </w:r>
-      <w:r>
-        <w:rPr>
-          <w:lang w:val="en-US"/>
-        </w:rPr>
-        <w:t>n</w:t>
-      </w:r>
-      <w:r>
-        <w:t xml:space="preserve"> </w:t>
-      </w:r>
-      <w:r>
-        <w:rPr>
-          <w:lang w:val="en-US"/>
-        </w:rPr>
-        <w:t>E</w:t>
-      </w:r>
-      <w:r>
-        <w:t xml:space="preserve"> </w:t>
-      </w:r>
-      <w:r>
-        <w:t>±</w:t>
-      </w:r>
-      <w:r>
-        <w:rPr>
-          <w:lang w:val="en-US"/>
-        </w:rPr>
-        <w:t>K</w:t>
+        <w:t>d</w:t>
       </w:r>
       <w:r>
         <w:t xml:space="preserve">. </w:t>
       </w:r>
       <w:r>
-        <w:t>Суммарная длина строки – до 30 значащих цифр (</w:t>
-      </w:r>
-      <w:r>
-        <w:rPr>
-          <w:lang w:val="en-US"/>
-        </w:rPr>
-        <w:t>m</w:t>
-      </w:r>
-      <w:r>
-        <w:t xml:space="preserve"> + </w:t>
-      </w:r>
-      <w:r>
-        <w:rPr>
-          <w:lang w:val="en-US"/>
-        </w:rPr>
-        <w:t>n</w:t>
-      </w:r>
-      <w:r>
-        <w:t>)</w:t>
-      </w:r>
-      <w:r>
-        <w:t xml:space="preserve"> + символ точки и знака. Величина порядка </w:t>
-      </w:r>
-      <w:r>
-        <w:rPr>
-          <w:lang w:val="en-US"/>
-        </w:rPr>
-        <w:t>K</w:t>
-      </w:r>
-      <w:r>
-        <w:t xml:space="preserve"> – </w:t>
-      </w:r>
-      <w:r>
-        <w:t>5 цифр и символ знака.</w:t>
+        <w:t>Длина до 30 значащих цифр.</w:t>
       </w:r>
     </w:p>
     <w:p/>
@@ -927,18 +923,38 @@
                 <w:color w:val="333333"/>
                 <w:sz w:val="20"/>
                 <w:szCs w:val="20"/>
+                <w:lang w:eastAsia="ru-RU"/>
+              </w:rPr>
+            </w:pPr>
+            <w:r>
+              <w:rPr>
+                <w:rFonts w:ascii="Courier New" w:eastAsia="Times New Roman" w:hAnsi="Courier New" w:cs="Courier New"/>
+                <w:color w:val="00AAAA"/>
+                <w:sz w:val="20"/>
+                <w:szCs w:val="20"/>
                 <w:lang w:val="en-US" w:eastAsia="ru-RU"/>
               </w:rPr>
-            </w:pPr>
-            <w:r>
-              <w:rPr>
-                <w:rFonts w:ascii="Courier New" w:eastAsia="Times New Roman" w:hAnsi="Courier New" w:cs="Courier New"/>
-                <w:color w:val="00AAAA"/>
+              <w:t>char</w:t>
+            </w:r>
+            <w:r>
+              <w:rPr>
+                <w:rFonts w:ascii="Courier New" w:eastAsia="Times New Roman" w:hAnsi="Courier New" w:cs="Courier New"/>
+                <w:color w:val="333333"/>
+                <w:sz w:val="20"/>
+                <w:szCs w:val="20"/>
+                <w:lang w:eastAsia="ru-RU"/>
+              </w:rPr>
+              <w:t xml:space="preserve"> </w:t>
+            </w:r>
+            <w:r>
+              <w:rPr>
+                <w:rFonts w:ascii="Courier New" w:eastAsia="Times New Roman" w:hAnsi="Courier New" w:cs="Courier New"/>
+                <w:color w:val="333333"/>
                 <w:sz w:val="20"/>
                 <w:szCs w:val="20"/>
                 <w:lang w:val="en-US" w:eastAsia="ru-RU"/>
               </w:rPr>
-              <w:t>char</w:t>
+              <w:t>sign</w:t>
             </w:r>
             <w:r>
               <w:rPr>
@@ -946,7 +962,27 @@
                 <w:color w:val="333333"/>
                 <w:sz w:val="20"/>
                 <w:szCs w:val="20"/>
-                <w:lang w:val="en-US" w:eastAsia="ru-RU"/>
+                <w:lang w:eastAsia="ru-RU"/>
+              </w:rPr>
+              <w:t xml:space="preserve"> – </w:t>
+            </w:r>
+            <w:r>
+              <w:rPr>
+                <w:rFonts w:ascii="Courier New" w:eastAsia="Times New Roman" w:hAnsi="Courier New" w:cs="Courier New"/>
+                <w:color w:val="333333"/>
+                <w:sz w:val="20"/>
+                <w:szCs w:val="20"/>
+                <w:lang w:eastAsia="ru-RU"/>
+              </w:rPr>
+              <w:t>знак</w:t>
+            </w:r>
+            <w:r>
+              <w:rPr>
+                <w:rFonts w:ascii="Courier New" w:eastAsia="Times New Roman" w:hAnsi="Courier New" w:cs="Courier New"/>
+                <w:color w:val="333333"/>
+                <w:sz w:val="20"/>
+                <w:szCs w:val="20"/>
+                <w:lang w:eastAsia="ru-RU"/>
               </w:rPr>
               <w:t xml:space="preserve"> </w:t>
             </w:r>
@@ -956,129 +992,9 @@
                 <w:color w:val="333333"/>
                 <w:sz w:val="20"/>
                 <w:szCs w:val="20"/>
-                <w:lang w:val="en-US" w:eastAsia="ru-RU"/>
-              </w:rPr>
-              <w:t>mantissa</w:t>
-            </w:r>
-            <w:r>
-              <w:rPr>
-                <w:rFonts w:ascii="Courier New" w:eastAsia="Times New Roman" w:hAnsi="Courier New" w:cs="Courier New"/>
-                <w:color w:val="333333"/>
-                <w:sz w:val="20"/>
-                <w:szCs w:val="20"/>
-                <w:lang w:val="en-US" w:eastAsia="ru-RU"/>
-              </w:rPr>
-              <w:t>[</w:t>
-            </w:r>
-            <w:r>
-              <w:rPr>
-                <w:rFonts w:ascii="Courier New" w:eastAsia="Times New Roman" w:hAnsi="Courier New" w:cs="Courier New"/>
-                <w:color w:val="333333"/>
-                <w:sz w:val="20"/>
-                <w:szCs w:val="20"/>
-                <w:lang w:val="en-US" w:eastAsia="ru-RU"/>
-              </w:rPr>
-              <w:t>MANTISSA</w:t>
-            </w:r>
-            <w:r>
-              <w:rPr>
-                <w:rFonts w:ascii="Courier New" w:eastAsia="Times New Roman" w:hAnsi="Courier New" w:cs="Courier New"/>
-                <w:color w:val="333333"/>
-                <w:sz w:val="20"/>
-                <w:szCs w:val="20"/>
-                <w:lang w:val="en-US" w:eastAsia="ru-RU"/>
-              </w:rPr>
-              <w:t>_</w:t>
-            </w:r>
-            <w:r>
-              <w:rPr>
-                <w:rFonts w:ascii="Courier New" w:eastAsia="Times New Roman" w:hAnsi="Courier New" w:cs="Courier New"/>
-                <w:color w:val="333333"/>
-                <w:sz w:val="20"/>
-                <w:szCs w:val="20"/>
-                <w:lang w:val="en-US" w:eastAsia="ru-RU"/>
-              </w:rPr>
-              <w:t>LEN</w:t>
-            </w:r>
-            <w:r>
-              <w:rPr>
-                <w:rFonts w:ascii="Courier New" w:eastAsia="Times New Roman" w:hAnsi="Courier New" w:cs="Courier New"/>
-                <w:color w:val="333333"/>
-                <w:sz w:val="20"/>
-                <w:szCs w:val="20"/>
-                <w:lang w:val="en-US" w:eastAsia="ru-RU"/>
-              </w:rPr>
-              <w:t xml:space="preserve"> + </w:t>
-            </w:r>
-            <w:r>
-              <w:rPr>
-                <w:rFonts w:ascii="Courier New" w:eastAsia="Times New Roman" w:hAnsi="Courier New" w:cs="Courier New"/>
-                <w:color w:val="009999"/>
-                <w:sz w:val="20"/>
-                <w:szCs w:val="20"/>
-                <w:lang w:val="en-US" w:eastAsia="ru-RU"/>
-              </w:rPr>
-              <w:t>1</w:t>
-            </w:r>
-            <w:r>
-              <w:rPr>
-                <w:rFonts w:ascii="Courier New" w:eastAsia="Times New Roman" w:hAnsi="Courier New" w:cs="Courier New"/>
-                <w:color w:val="333333"/>
-                <w:sz w:val="20"/>
-                <w:szCs w:val="20"/>
-                <w:lang w:val="en-US" w:eastAsia="ru-RU"/>
-              </w:rPr>
-              <w:t xml:space="preserve">] – </w:t>
-            </w:r>
-            <w:r>
-              <w:rPr>
-                <w:rFonts w:ascii="Courier New" w:eastAsia="Times New Roman" w:hAnsi="Courier New" w:cs="Courier New"/>
-                <w:color w:val="333333"/>
-                <w:sz w:val="20"/>
-                <w:szCs w:val="20"/>
                 <w:lang w:eastAsia="ru-RU"/>
               </w:rPr>
-              <w:t>массив</w:t>
-            </w:r>
-            <w:r>
-              <w:rPr>
-                <w:rFonts w:ascii="Courier New" w:eastAsia="Times New Roman" w:hAnsi="Courier New" w:cs="Courier New"/>
-                <w:color w:val="333333"/>
-                <w:sz w:val="20"/>
-                <w:szCs w:val="20"/>
-                <w:lang w:val="en-US" w:eastAsia="ru-RU"/>
-              </w:rPr>
-              <w:t xml:space="preserve"> </w:t>
-            </w:r>
-            <w:r>
-              <w:rPr>
-                <w:rFonts w:ascii="Courier New" w:eastAsia="Times New Roman" w:hAnsi="Courier New" w:cs="Courier New"/>
-                <w:color w:val="333333"/>
-                <w:sz w:val="20"/>
-                <w:szCs w:val="20"/>
-                <w:lang w:eastAsia="ru-RU"/>
-              </w:rPr>
-              <w:t>цифр</w:t>
-            </w:r>
-            <w:r>
-              <w:rPr>
-                <w:rFonts w:ascii="Courier New" w:eastAsia="Times New Roman" w:hAnsi="Courier New" w:cs="Courier New"/>
-                <w:color w:val="333333"/>
-                <w:sz w:val="20"/>
-                <w:szCs w:val="20"/>
-                <w:lang w:val="en-US" w:eastAsia="ru-RU"/>
-              </w:rPr>
-              <w:t xml:space="preserve"> </w:t>
-            </w:r>
-            <w:r>
-              <w:rPr>
-                <w:rFonts w:ascii="Courier New" w:eastAsia="Times New Roman" w:hAnsi="Courier New" w:cs="Courier New"/>
-                <w:color w:val="333333"/>
-                <w:sz w:val="20"/>
-                <w:szCs w:val="20"/>
-                <w:lang w:eastAsia="ru-RU"/>
-              </w:rPr>
-              <w:t>чисел</w:t>
+              <w:t>числа</w:t>
             </w:r>
           </w:p>
           <w:p>
@@ -1110,18 +1026,38 @@
                 <w:color w:val="333333"/>
                 <w:sz w:val="20"/>
                 <w:szCs w:val="20"/>
+                <w:lang w:eastAsia="ru-RU"/>
+              </w:rPr>
+            </w:pPr>
+            <w:r>
+              <w:rPr>
+                <w:rFonts w:ascii="Courier New" w:eastAsia="Times New Roman" w:hAnsi="Courier New" w:cs="Courier New"/>
+                <w:color w:val="00AAAA"/>
+                <w:sz w:val="20"/>
+                <w:szCs w:val="20"/>
                 <w:lang w:val="en-US" w:eastAsia="ru-RU"/>
               </w:rPr>
-            </w:pPr>
-            <w:r>
-              <w:rPr>
-                <w:rFonts w:ascii="Courier New" w:eastAsia="Times New Roman" w:hAnsi="Courier New" w:cs="Courier New"/>
-                <w:color w:val="00AAAA"/>
+              <w:t>int</w:t>
+            </w:r>
+            <w:r>
+              <w:rPr>
+                <w:rFonts w:ascii="Courier New" w:eastAsia="Times New Roman" w:hAnsi="Courier New" w:cs="Courier New"/>
+                <w:color w:val="333333"/>
+                <w:sz w:val="20"/>
+                <w:szCs w:val="20"/>
+                <w:lang w:eastAsia="ru-RU"/>
+              </w:rPr>
+              <w:t xml:space="preserve"> </w:t>
+            </w:r>
+            <w:r>
+              <w:rPr>
+                <w:rFonts w:ascii="Courier New" w:eastAsia="Times New Roman" w:hAnsi="Courier New" w:cs="Courier New"/>
+                <w:color w:val="333333"/>
                 <w:sz w:val="20"/>
                 <w:szCs w:val="20"/>
                 <w:lang w:val="en-US" w:eastAsia="ru-RU"/>
               </w:rPr>
-              <w:t>size_t</w:t>
+              <w:t>mantissa</w:t>
             </w:r>
             <w:r>
               <w:rPr>
@@ -1129,8 +1065,88 @@
                 <w:color w:val="333333"/>
                 <w:sz w:val="20"/>
                 <w:szCs w:val="20"/>
+                <w:lang w:eastAsia="ru-RU"/>
+              </w:rPr>
+              <w:t>[</w:t>
+            </w:r>
+            <w:r>
+              <w:rPr>
+                <w:rFonts w:ascii="Courier New" w:eastAsia="Times New Roman" w:hAnsi="Courier New" w:cs="Courier New"/>
+                <w:color w:val="333333"/>
+                <w:sz w:val="20"/>
+                <w:szCs w:val="20"/>
                 <w:lang w:val="en-US" w:eastAsia="ru-RU"/>
               </w:rPr>
+              <w:t>MANTISSA</w:t>
+            </w:r>
+            <w:r>
+              <w:rPr>
+                <w:rFonts w:ascii="Courier New" w:eastAsia="Times New Roman" w:hAnsi="Courier New" w:cs="Courier New"/>
+                <w:color w:val="333333"/>
+                <w:sz w:val="20"/>
+                <w:szCs w:val="20"/>
+                <w:lang w:eastAsia="ru-RU"/>
+              </w:rPr>
+              <w:t>_</w:t>
+            </w:r>
+            <w:r>
+              <w:rPr>
+                <w:rFonts w:ascii="Courier New" w:eastAsia="Times New Roman" w:hAnsi="Courier New" w:cs="Courier New"/>
+                <w:color w:val="333333"/>
+                <w:sz w:val="20"/>
+                <w:szCs w:val="20"/>
+                <w:lang w:val="en-US" w:eastAsia="ru-RU"/>
+              </w:rPr>
+              <w:t>LEN</w:t>
+            </w:r>
+            <w:r>
+              <w:rPr>
+                <w:rFonts w:ascii="Courier New" w:eastAsia="Times New Roman" w:hAnsi="Courier New" w:cs="Courier New"/>
+                <w:color w:val="333333"/>
+                <w:sz w:val="20"/>
+                <w:szCs w:val="20"/>
+                <w:lang w:eastAsia="ru-RU"/>
+              </w:rPr>
+              <w:t xml:space="preserve"> + </w:t>
+            </w:r>
+            <w:r>
+              <w:rPr>
+                <w:rFonts w:ascii="Courier New" w:eastAsia="Times New Roman" w:hAnsi="Courier New" w:cs="Courier New"/>
+                <w:color w:val="009999"/>
+                <w:sz w:val="20"/>
+                <w:szCs w:val="20"/>
+                <w:lang w:eastAsia="ru-RU"/>
+              </w:rPr>
+              <w:t>1</w:t>
+            </w:r>
+            <w:r>
+              <w:rPr>
+                <w:rFonts w:ascii="Courier New" w:eastAsia="Times New Roman" w:hAnsi="Courier New" w:cs="Courier New"/>
+                <w:color w:val="333333"/>
+                <w:sz w:val="20"/>
+                <w:szCs w:val="20"/>
+                <w:lang w:eastAsia="ru-RU"/>
+              </w:rPr>
+              <w:t xml:space="preserve">] – </w:t>
+            </w:r>
+            <w:r>
+              <w:rPr>
+                <w:rFonts w:ascii="Courier New" w:eastAsia="Times New Roman" w:hAnsi="Courier New" w:cs="Courier New"/>
+                <w:color w:val="333333"/>
+                <w:sz w:val="20"/>
+                <w:szCs w:val="20"/>
+                <w:lang w:eastAsia="ru-RU"/>
+              </w:rPr>
+              <w:t>массив</w:t>
+            </w:r>
+            <w:r>
+              <w:rPr>
+                <w:rFonts w:ascii="Courier New" w:eastAsia="Times New Roman" w:hAnsi="Courier New" w:cs="Courier New"/>
+                <w:color w:val="333333"/>
+                <w:sz w:val="20"/>
+                <w:szCs w:val="20"/>
+                <w:lang w:eastAsia="ru-RU"/>
+              </w:rPr>
               <w:t xml:space="preserve"> </w:t>
             </w:r>
             <w:r>
@@ -1139,9 +1155,9 @@
                 <w:color w:val="333333"/>
                 <w:sz w:val="20"/>
                 <w:szCs w:val="20"/>
-                <w:lang w:val="en-US" w:eastAsia="ru-RU"/>
-              </w:rPr>
-              <w:t xml:space="preserve">mantissa_len – </w:t>
+                <w:lang w:eastAsia="ru-RU"/>
+              </w:rPr>
+              <w:t>цифр</w:t>
             </w:r>
             <w:r>
               <w:rPr>
@@ -1151,7 +1167,7 @@
                 <w:szCs w:val="20"/>
                 <w:lang w:eastAsia="ru-RU"/>
               </w:rPr>
-              <w:t>длина</w:t>
+              <w:t xml:space="preserve"> </w:t>
             </w:r>
             <w:r>
               <w:rPr>
@@ -1159,29 +1175,9 @@
                 <w:color w:val="333333"/>
                 <w:sz w:val="20"/>
                 <w:szCs w:val="20"/>
-                <w:lang w:val="en-US" w:eastAsia="ru-RU"/>
-              </w:rPr>
-              <w:t xml:space="preserve"> </w:t>
-            </w:r>
-            <w:r>
-              <w:rPr>
-                <w:rFonts w:ascii="Courier New" w:eastAsia="Times New Roman" w:hAnsi="Courier New" w:cs="Courier New"/>
-                <w:color w:val="333333"/>
-                <w:sz w:val="20"/>
-                <w:szCs w:val="20"/>
                 <w:lang w:eastAsia="ru-RU"/>
               </w:rPr>
-              <w:t>мантиссы</w:t>
-            </w:r>
-            <w:r>
-              <w:rPr>
-                <w:rFonts w:ascii="Courier New" w:eastAsia="Times New Roman" w:hAnsi="Courier New" w:cs="Courier New"/>
-                <w:color w:val="333333"/>
-                <w:sz w:val="20"/>
-                <w:szCs w:val="20"/>
-                <w:lang w:val="en-US" w:eastAsia="ru-RU"/>
-              </w:rPr>
-              <w:t xml:space="preserve"> </w:t>
+              <w:t>действительного числа</w:t>
             </w:r>
           </w:p>
           <w:p>
@@ -1213,18 +1209,38 @@
                 <w:color w:val="333333"/>
                 <w:sz w:val="20"/>
                 <w:szCs w:val="20"/>
+                <w:lang w:eastAsia="ru-RU"/>
+              </w:rPr>
+            </w:pPr>
+            <w:r>
+              <w:rPr>
+                <w:rFonts w:ascii="Courier New" w:eastAsia="Times New Roman" w:hAnsi="Courier New" w:cs="Courier New"/>
+                <w:color w:val="00AAAA"/>
+                <w:sz w:val="20"/>
+                <w:szCs w:val="20"/>
                 <w:lang w:val="en-US" w:eastAsia="ru-RU"/>
               </w:rPr>
-            </w:pPr>
-            <w:r>
-              <w:rPr>
-                <w:rFonts w:ascii="Courier New" w:eastAsia="Times New Roman" w:hAnsi="Courier New" w:cs="Courier New"/>
-                <w:color w:val="00AAAA"/>
+              <w:t>int</w:t>
+            </w:r>
+            <w:r>
+              <w:rPr>
+                <w:rFonts w:ascii="Courier New" w:eastAsia="Times New Roman" w:hAnsi="Courier New" w:cs="Courier New"/>
+                <w:color w:val="333333"/>
+                <w:sz w:val="20"/>
+                <w:szCs w:val="20"/>
+                <w:lang w:eastAsia="ru-RU"/>
+              </w:rPr>
+              <w:t xml:space="preserve"> </w:t>
+            </w:r>
+            <w:r>
+              <w:rPr>
+                <w:rFonts w:ascii="Courier New" w:eastAsia="Times New Roman" w:hAnsi="Courier New" w:cs="Courier New"/>
+                <w:color w:val="333333"/>
                 <w:sz w:val="20"/>
                 <w:szCs w:val="20"/>
                 <w:lang w:val="en-US" w:eastAsia="ru-RU"/>
               </w:rPr>
-              <w:t>int</w:t>
+              <w:t>order</w:t>
             </w:r>
             <w:r>
               <w:rPr>
@@ -1234,7 +1250,7 @@
                 <w:szCs w:val="20"/>
                 <w:lang w:eastAsia="ru-RU"/>
               </w:rPr>
-              <w:t xml:space="preserve"> </w:t>
+              <w:t xml:space="preserve"> – </w:t>
             </w:r>
             <w:r>
               <w:rPr>
@@ -1242,33 +1258,14 @@
                 <w:color w:val="333333"/>
                 <w:sz w:val="20"/>
                 <w:szCs w:val="20"/>
-                <w:lang w:val="en-US" w:eastAsia="ru-RU"/>
-              </w:rPr>
-              <w:t>exponent</w:t>
-            </w:r>
-            <w:r>
-              <w:rPr>
-                <w:rFonts w:ascii="Courier New" w:eastAsia="Times New Roman" w:hAnsi="Courier New" w:cs="Courier New"/>
-                <w:color w:val="333333"/>
-                <w:sz w:val="20"/>
-                <w:szCs w:val="20"/>
                 <w:lang w:eastAsia="ru-RU"/>
               </w:rPr>
-              <w:t xml:space="preserve"> – </w:t>
-            </w:r>
-            <w:r>
-              <w:rPr>
-                <w:rFonts w:ascii="Courier New" w:eastAsia="Times New Roman" w:hAnsi="Courier New" w:cs="Courier New"/>
-                <w:color w:val="333333"/>
-                <w:sz w:val="20"/>
-                <w:szCs w:val="20"/>
-                <w:lang w:eastAsia="ru-RU"/>
-              </w:rPr>
               <w:t>порядок действительного числа</w:t>
             </w:r>
           </w:p>
           <w:p>
             <w:pPr>
+              <w:keepNext/>
               <w:tabs>
                 <w:tab w:val="left" w:pos="916"/>
                 <w:tab w:val="left" w:pos="1832"/>
@@ -1325,9 +1322,19 @@
                 <w:color w:val="333333"/>
                 <w:sz w:val="20"/>
                 <w:szCs w:val="20"/>
+                <w:lang w:val="en-US" w:eastAsia="ru-RU"/>
+              </w:rPr>
+              <w:t>digits</w:t>
+            </w:r>
+            <w:r>
+              <w:rPr>
+                <w:rFonts w:ascii="Courier New" w:eastAsia="Times New Roman" w:hAnsi="Courier New" w:cs="Courier New"/>
+                <w:color w:val="333333"/>
+                <w:sz w:val="20"/>
+                <w:szCs w:val="20"/>
                 <w:lang w:eastAsia="ru-RU"/>
               </w:rPr>
-              <w:t>is_negative</w:t>
+              <w:t>[</w:t>
             </w:r>
             <w:r>
               <w:rPr>
@@ -1335,9 +1342,19 @@
                 <w:color w:val="333333"/>
                 <w:sz w:val="20"/>
                 <w:szCs w:val="20"/>
+                <w:lang w:val="en-US" w:eastAsia="ru-RU"/>
+              </w:rPr>
+              <w:t>MANTISSA</w:t>
+            </w:r>
+            <w:r>
+              <w:rPr>
+                <w:rFonts w:ascii="Courier New" w:eastAsia="Times New Roman" w:hAnsi="Courier New" w:cs="Courier New"/>
+                <w:color w:val="333333"/>
+                <w:sz w:val="20"/>
+                <w:szCs w:val="20"/>
                 <w:lang w:eastAsia="ru-RU"/>
               </w:rPr>
-              <w:t xml:space="preserve"> – </w:t>
+              <w:t>_</w:t>
             </w:r>
             <w:r>
               <w:rPr>
@@ -1345,9 +1362,69 @@
                 <w:color w:val="333333"/>
                 <w:sz w:val="20"/>
                 <w:szCs w:val="20"/>
+                <w:lang w:val="en-US" w:eastAsia="ru-RU"/>
+              </w:rPr>
+              <w:t>LEN</w:t>
+            </w:r>
+            <w:r>
+              <w:rPr>
+                <w:rFonts w:ascii="Courier New" w:eastAsia="Times New Roman" w:hAnsi="Courier New" w:cs="Courier New"/>
+                <w:color w:val="333333"/>
+                <w:sz w:val="20"/>
+                <w:szCs w:val="20"/>
                 <w:lang w:eastAsia="ru-RU"/>
               </w:rPr>
-              <w:t>знак</w:t>
+              <w:t xml:space="preserve">] – </w:t>
+            </w:r>
+            <w:r>
+              <w:rPr>
+                <w:rFonts w:ascii="Courier New" w:eastAsia="Times New Roman" w:hAnsi="Courier New" w:cs="Courier New"/>
+                <w:color w:val="333333"/>
+                <w:sz w:val="20"/>
+                <w:szCs w:val="20"/>
+                <w:lang w:eastAsia="ru-RU"/>
+              </w:rPr>
+              <w:t>массив</w:t>
+            </w:r>
+            <w:r>
+              <w:rPr>
+                <w:rFonts w:ascii="Courier New" w:eastAsia="Times New Roman" w:hAnsi="Courier New" w:cs="Courier New"/>
+                <w:color w:val="333333"/>
+                <w:sz w:val="20"/>
+                <w:szCs w:val="20"/>
+                <w:lang w:eastAsia="ru-RU"/>
+              </w:rPr>
+              <w:t xml:space="preserve"> </w:t>
+            </w:r>
+            <w:r>
+              <w:rPr>
+                <w:rFonts w:ascii="Courier New" w:eastAsia="Times New Roman" w:hAnsi="Courier New" w:cs="Courier New"/>
+                <w:color w:val="333333"/>
+                <w:sz w:val="20"/>
+                <w:szCs w:val="20"/>
+                <w:lang w:eastAsia="ru-RU"/>
+              </w:rPr>
+              <w:t>цифр</w:t>
+            </w:r>
+            <w:r>
+              <w:rPr>
+                <w:rFonts w:ascii="Courier New" w:eastAsia="Times New Roman" w:hAnsi="Courier New" w:cs="Courier New"/>
+                <w:color w:val="333333"/>
+                <w:sz w:val="20"/>
+                <w:szCs w:val="20"/>
+                <w:lang w:eastAsia="ru-RU"/>
+              </w:rPr>
+              <w:t xml:space="preserve"> </w:t>
+            </w:r>
+            <w:r>
+              <w:rPr>
+                <w:rFonts w:ascii="Courier New" w:eastAsia="Times New Roman" w:hAnsi="Courier New" w:cs="Courier New"/>
+                <w:color w:val="333333"/>
+                <w:sz w:val="20"/>
+                <w:szCs w:val="20"/>
+                <w:lang w:eastAsia="ru-RU"/>
+              </w:rPr>
+              <w:t>целого</w:t>
             </w:r>
             <w:r>
               <w:rPr>
@@ -1394,7 +1471,7 @@
           <w:szCs w:val="20"/>
           <w:lang w:val="en-US"/>
         </w:rPr>
-        <w:t>big</w:t>
+        <w:t>float</w:t>
       </w:r>
       <w:r>
         <w:rPr>
@@ -1409,14 +1486,14 @@
           <w:szCs w:val="20"/>
           <w:lang w:val="en-US"/>
         </w:rPr>
-        <w:t>float</w:t>
+        <w:t>t</w:t>
       </w:r>
       <w:r>
         <w:rPr>
           <w:sz w:val="20"/>
           <w:szCs w:val="20"/>
         </w:rPr>
-        <w:t>_</w:t>
+        <w:t xml:space="preserve"> и </w:t>
       </w:r>
       <w:r>
         <w:rPr>
@@ -1424,14 +1501,14 @@
           <w:szCs w:val="20"/>
           <w:lang w:val="en-US"/>
         </w:rPr>
-        <w:t>t</w:t>
+        <w:t>integer</w:t>
       </w:r>
       <w:r>
         <w:rPr>
           <w:sz w:val="20"/>
           <w:szCs w:val="20"/>
         </w:rPr>
-        <w:t xml:space="preserve"> и </w:t>
+        <w:t>_</w:t>
       </w:r>
       <w:r>
         <w:rPr>
@@ -1439,36 +1516,6 @@
           <w:szCs w:val="20"/>
           <w:lang w:val="en-US"/>
         </w:rPr>
-        <w:t>big</w:t>
-      </w:r>
-      <w:r>
-        <w:rPr>
-          <w:sz w:val="20"/>
-          <w:szCs w:val="20"/>
-        </w:rPr>
-        <w:t>_</w:t>
-      </w:r>
-      <w:r>
-        <w:rPr>
-          <w:sz w:val="20"/>
-          <w:szCs w:val="20"/>
-          <w:lang w:val="en-US"/>
-        </w:rPr>
-        <w:t>int</w:t>
-      </w:r>
-      <w:r>
-        <w:rPr>
-          <w:sz w:val="20"/>
-          <w:szCs w:val="20"/>
-        </w:rPr>
-        <w:t>_</w:t>
-      </w:r>
-      <w:r>
-        <w:rPr>
-          <w:sz w:val="20"/>
-          <w:szCs w:val="20"/>
-          <w:lang w:val="en-US"/>
-        </w:rPr>
         <w:t>t</w:t>
       </w:r>
     </w:p>
@@ -1518,10 +1565,7 @@
         <w:t xml:space="preserve">, </w:t>
       </w:r>
       <w:r>
-        <w:t>нужно вводить пробелы до и после</w:t>
-      </w:r>
-      <w:r>
-        <w:t xml:space="preserve"> порядка</w:t>
+        <w:t>до порядка</w:t>
       </w:r>
     </w:p>
     <w:p>
@@ -1603,11 +1647,6 @@
       <w:r>
         <w:t>– до 5 значащих цифр.</w:t>
       </w:r>
-    </w:p>
-    <w:p>
-      <w:pPr>
-        <w:pStyle w:val="2"/>
-      </w:pPr>
     </w:p>
     <w:p>
       <w:pPr>
@@ -1732,6 +1771,7 @@
         <w:pStyle w:val="1"/>
       </w:pPr>
       <w:r>
+        <w:lastRenderedPageBreak/>
         <w:t>Алгоритм программы</w:t>
       </w:r>
     </w:p>
@@ -1743,171 +1783,169 @@
         <w:t xml:space="preserve">1. </w:t>
       </w:r>
       <w:r>
-        <w:t xml:space="preserve">Производится ввод целого числа посимвольно через </w:t>
+        <w:t>Производится ввод действительного числа посимвольно</w:t>
+      </w:r>
+      <w:r>
+        <w:t xml:space="preserve"> через </w:t>
       </w:r>
       <w:r>
         <w:rPr>
           <w:lang w:val="en-US"/>
         </w:rPr>
-        <w:t>gets</w:t>
+        <w:t>getchar</w:t>
       </w:r>
       <w:r>
         <w:t>()</w:t>
       </w:r>
       <w:r>
+        <w:t>. В функции ввода действительного числа на блоки разделены: ввод знака</w:t>
+      </w:r>
+      <w:r>
+        <w:t xml:space="preserve">, </w:t>
+      </w:r>
+      <w:r>
+        <w:t xml:space="preserve">ввод </w:t>
+      </w:r>
+      <w:r>
+        <w:t>мантиссы</w:t>
+      </w:r>
+      <w:r>
+        <w:t xml:space="preserve">, </w:t>
+      </w:r>
+      <w:r>
+        <w:t xml:space="preserve">ввод </w:t>
+      </w:r>
+      <w:r>
+        <w:rPr>
+          <w:lang w:val="en-US"/>
+        </w:rPr>
+        <w:t>E</w:t>
+      </w:r>
+      <w:r>
+        <w:t xml:space="preserve"> </w:t>
+      </w:r>
+      <w:r>
+        <w:t xml:space="preserve">или </w:t>
+      </w:r>
+      <w:r>
+        <w:rPr>
+          <w:lang w:val="en-US"/>
+        </w:rPr>
+        <w:t>e</w:t>
+      </w:r>
+      <w:r>
+        <w:t xml:space="preserve">, </w:t>
+      </w:r>
+      <w:r>
+        <w:t>ввод знака с порядком. При некорректном вводе какого-либо блока программа завершается с соответствующим ненулевым кодом возврата и выводит сообщение об ошибке на экран.</w:t>
+      </w:r>
+    </w:p>
+    <w:p>
+      <w:r>
+        <w:tab/>
+        <w:t>2. Происходит нормализация действительного числа.</w:t>
+      </w:r>
+    </w:p>
+    <w:p>
+      <w:r>
+        <w:tab/>
+        <w:t xml:space="preserve">3. Производится ввод целого числа посимвольно через </w:t>
+      </w:r>
+      <w:r>
+        <w:rPr>
+          <w:lang w:val="en-US"/>
+        </w:rPr>
+        <w:t>getchar</w:t>
+      </w:r>
+      <w:r>
+        <w:t>()</w:t>
+      </w:r>
+      <w:r>
         <w:t>. В функции ввода целого числа на блоки разделены: ввод знака</w:t>
       </w:r>
       <w:r>
         <w:t xml:space="preserve">, </w:t>
       </w:r>
       <w:r>
-        <w:t xml:space="preserve">ввод </w:t>
-      </w:r>
-      <w:r>
-        <w:t>мантиссы</w:t>
-      </w:r>
-      <w:r>
-        <w:t>. При некорректном вводе какого-либо блока программа завершается с ненулевым кодом возврата и выводит сообщение об ошибке на экран.</w:t>
+        <w:t>ввод цифр. При некорректном вводе какого-либо блока программа завершается с соответствующим ненулевым кодом возврата и выводит сообщение об ошибке на экран. Также в этой функции проверяется деление на ноль.</w:t>
       </w:r>
     </w:p>
     <w:p>
       <w:r>
         <w:tab/>
-      </w:r>
-      <w:r>
-        <w:t>2</w:t>
+        <w:t>4. Производится деление действительного числа на целое</w:t>
       </w:r>
       <w:r>
         <w:t xml:space="preserve">. </w:t>
       </w:r>
       <w:r>
-        <w:t xml:space="preserve">Производится ввод действительного числа посимвольно через </w:t>
+        <w:t xml:space="preserve">Сначала в промежуточной функции </w:t>
       </w:r>
       <w:r>
         <w:rPr>
           <w:lang w:val="en-US"/>
         </w:rPr>
-        <w:t>gets</w:t>
-      </w:r>
-      <w:r>
-        <w:t>()</w:t>
-      </w:r>
-      <w:r>
-        <w:t>. В функции ввода действительного числа на блоки разделены: ввод знака</w:t>
+        <w:t>pre</w:t>
+      </w:r>
+      <w:r>
+        <w:t>_</w:t>
+      </w:r>
+      <w:r>
+        <w:rPr>
+          <w:lang w:val="en-US"/>
+        </w:rPr>
+        <w:t>division</w:t>
+      </w:r>
+      <w:r>
+        <w:t xml:space="preserve"> считается</w:t>
       </w:r>
       <w:r>
         <w:t xml:space="preserve">, </w:t>
       </w:r>
       <w:r>
-        <w:t>ввод мантиссы</w:t>
+        <w:t>сколько раз можно вычесть из первого числа второе</w:t>
       </w:r>
       <w:r>
         <w:t xml:space="preserve">, </w:t>
       </w:r>
       <w:r>
-        <w:t xml:space="preserve">ввод </w:t>
-      </w:r>
-      <w:r>
-        <w:rPr>
-          <w:lang w:val="en-US"/>
-        </w:rPr>
-        <w:t>E</w:t>
+        <w:t>затем происходит деление в столбик первого числа на второе.</w:t>
+      </w:r>
+    </w:p>
+    <w:p>
+      <w:r>
+        <w:tab/>
+        <w:t>5. Производится округление</w:t>
       </w:r>
       <w:r>
         <w:t xml:space="preserve">, </w:t>
       </w:r>
       <w:r>
-        <w:t>ввод знака с порядком. При некорректном вводе какого-либо блока программа завершается с ненулевым кодом возврата и выводит сообщение об ошибке на экран.</w:t>
+        <w:t>и</w:t>
+      </w:r>
+      <w:r>
+        <w:t xml:space="preserve">, </w:t>
+      </w:r>
+      <w:r>
+        <w:t>соответственно</w:t>
+      </w:r>
+      <w:r>
+        <w:t xml:space="preserve">, </w:t>
+      </w:r>
+      <w:r>
+        <w:t>нормализация результата</w:t>
+      </w:r>
+      <w:r>
+        <w:t xml:space="preserve">, </w:t>
+      </w:r>
+      <w:r>
+        <w:t>если длина мантиссы стала равна 31 знаку.</w:t>
       </w:r>
     </w:p>
     <w:p>
       <w:r>
         <w:tab/>
-      </w:r>
-      <w:r>
-        <w:t>3</w:t>
-      </w:r>
-      <w:r>
-        <w:t xml:space="preserve">. Производится деление </w:t>
-      </w:r>
-      <w:r>
-        <w:t>целого</w:t>
-      </w:r>
-      <w:r>
-        <w:t xml:space="preserve"> числа на </w:t>
-      </w:r>
-      <w:r>
-        <w:t>действительное</w:t>
-      </w:r>
-      <w:r>
-        <w:t xml:space="preserve">. </w:t>
-      </w:r>
-      <w:r>
-        <w:t xml:space="preserve">Сначала </w:t>
-      </w:r>
-      <w:r>
-        <w:t>производится нормализация обоих чисел</w:t>
-      </w:r>
-      <w:r>
-        <w:t xml:space="preserve">, </w:t>
-      </w:r>
-      <w:r>
-        <w:t>определяется</w:t>
-      </w:r>
-      <w:r>
-        <w:t xml:space="preserve"> знак итогового результата</w:t>
-      </w:r>
-      <w:r>
-        <w:t xml:space="preserve">, </w:t>
-      </w:r>
-      <w:r>
-        <w:t>затем уже производится само деление.</w:t>
-      </w:r>
-    </w:p>
-    <w:p>
-      <w:r>
-        <w:tab/>
-      </w:r>
-      <w:r>
-        <w:t>4</w:t>
-      </w:r>
-      <w:r>
-        <w:t>. Производится округление</w:t>
-      </w:r>
-      <w:r>
-        <w:t xml:space="preserve">, </w:t>
-      </w:r>
-      <w:r>
-        <w:t>и</w:t>
-      </w:r>
-      <w:r>
-        <w:t xml:space="preserve">, </w:t>
-      </w:r>
-      <w:r>
-        <w:t>соответственно</w:t>
-      </w:r>
-      <w:r>
-        <w:t xml:space="preserve">, </w:t>
-      </w:r>
-      <w:r>
-        <w:t>нормализация результата</w:t>
-      </w:r>
-      <w:r>
-        <w:t xml:space="preserve">, </w:t>
-      </w:r>
-      <w:r>
-        <w:t>если длина мантиссы стала равна 31 знаку.</w:t>
-      </w:r>
-    </w:p>
-    <w:p>
-      <w:r>
-        <w:tab/>
-      </w:r>
-      <w:r>
-        <w:t>5</w:t>
-      </w:r>
-      <w:r>
-        <w:t>. Результат выводится на экран.</w:t>
+        <w:t>6. Результат выводится на экран.</w:t>
       </w:r>
     </w:p>
     <w:p>
@@ -2019,15 +2057,15 @@
               <w:jc w:val="center"/>
             </w:pPr>
             <w:r>
-              <w:t>+312</w:t>
-            </w:r>
-          </w:p>
-          <w:p>
-            <w:pPr>
-              <w:jc w:val="center"/>
-            </w:pPr>
-            <w:r>
-              <w:t>-11</w:t>
+              <w:t>+123.123E+123</w:t>
+            </w:r>
+          </w:p>
+          <w:p>
+            <w:pPr>
+              <w:jc w:val="center"/>
+            </w:pPr>
+            <w:r>
+              <w:t>+5351</w:t>
             </w:r>
           </w:p>
         </w:tc>
@@ -2040,7 +2078,7 @@
               <w:jc w:val="center"/>
             </w:pPr>
             <w:r>
-              <w:t>-0.283636363636363636363636363636E+2</w:t>
+              <w:t>+0.23009344047841524948607736E+122</w:t>
             </w:r>
           </w:p>
         </w:tc>
@@ -2068,24 +2106,11 @@
               <w:jc w:val="center"/>
             </w:pPr>
             <w:r>
-              <w:t>11</w:t>
-            </w:r>
-          </w:p>
-          <w:p>
-            <w:pPr>
-              <w:jc w:val="center"/>
-              <w:rPr>
-                <w:lang w:val="en-US"/>
-              </w:rPr>
-            </w:pPr>
-            <w:r>
-              <w:t xml:space="preserve">+0.2 </w:t>
-            </w:r>
-            <w:r>
-              <w:rPr>
-                <w:lang w:val="en-US"/>
-              </w:rPr>
-              <w:t>E 999</w:t>
+              <w:t>-123.52</w:t>
+            </w:r>
+            <w:r>
+              <w:br/>
+              <w:t>+11</w:t>
             </w:r>
           </w:p>
         </w:tc>
@@ -2098,7 +2123,7 @@
               <w:jc w:val="center"/>
             </w:pPr>
             <w:r>
-              <w:t>+0.55E-998</w:t>
+              <w:t>-0.11229090909090909090909090909E+2</w:t>
             </w:r>
           </w:p>
         </w:tc>
@@ -2124,48 +2149,39 @@
           <w:p>
             <w:pPr>
               <w:jc w:val="center"/>
+            </w:pPr>
+            <w:r>
+              <w:t>+2</w:t>
+            </w:r>
+          </w:p>
+          <w:p>
+            <w:pPr>
+              <w:jc w:val="center"/>
+            </w:pPr>
+            <w:r>
+              <w:t>+2</w:t>
+            </w:r>
+          </w:p>
+        </w:tc>
+        <w:tc>
+          <w:tcPr>
+            <w:tcW w:w="5522" w:type="dxa"/>
+          </w:tcPr>
+          <w:p>
+            <w:pPr>
+              <w:jc w:val="center"/>
               <w:rPr>
                 <w:lang w:val="en-US"/>
               </w:rPr>
             </w:pPr>
             <w:r>
+              <w:t>+0.1</w:t>
+            </w:r>
+            <w:r>
               <w:rPr>
                 <w:lang w:val="en-US"/>
               </w:rPr>
-              <w:t>2</w:t>
-            </w:r>
-          </w:p>
-          <w:p>
-            <w:pPr>
-              <w:jc w:val="center"/>
-              <w:rPr>
-                <w:lang w:val="en-US"/>
-              </w:rPr>
-            </w:pPr>
-            <w:r>
-              <w:rPr>
-                <w:lang w:val="en-US"/>
-              </w:rPr>
-              <w:t>3</w:t>
-            </w:r>
-          </w:p>
-        </w:tc>
-        <w:tc>
-          <w:tcPr>
-            <w:tcW w:w="5522" w:type="dxa"/>
-          </w:tcPr>
-          <w:p>
-            <w:pPr>
-              <w:jc w:val="center"/>
-              <w:rPr>
-                <w:lang w:val="en-US"/>
-              </w:rPr>
-            </w:pPr>
-            <w:r>
-              <w:rPr>
-                <w:lang w:val="en-US"/>
-              </w:rPr>
-              <w:t>+0.666666666666666666666666666667E+0</w:t>
+              <w:t>E+1</w:t>
             </w:r>
           </w:p>
         </w:tc>
@@ -2199,7 +2215,7 @@
               <w:rPr>
                 <w:lang w:val="en-US"/>
               </w:rPr>
-              <w:t>2</w:t>
+              <w:t>+100</w:t>
             </w:r>
           </w:p>
           <w:p>
@@ -2213,7 +2229,7 @@
               <w:rPr>
                 <w:lang w:val="en-US"/>
               </w:rPr>
-              <w:t>2.0 E +0</w:t>
+              <w:t>-10</w:t>
             </w:r>
           </w:p>
         </w:tc>
@@ -2232,7 +2248,7 @@
               <w:rPr>
                 <w:lang w:val="en-US"/>
               </w:rPr>
-              <w:t>+0.1E+1</w:t>
+              <w:t>-0.1E+2</w:t>
             </w:r>
           </w:p>
         </w:tc>
@@ -2258,6 +2274,14 @@
           <w:p>
             <w:pPr>
               <w:jc w:val="center"/>
+            </w:pPr>
+            <w:r>
+              <w:t>+252.32E+99999</w:t>
+            </w:r>
+          </w:p>
+          <w:p>
+            <w:pPr>
+              <w:jc w:val="center"/>
               <w:rPr>
                 <w:lang w:val="en-US"/>
               </w:rPr>
@@ -2266,21 +2290,7 @@
               <w:rPr>
                 <w:lang w:val="en-US"/>
               </w:rPr>
-              <w:t>+5361</w:t>
-            </w:r>
-          </w:p>
-          <w:p>
-            <w:pPr>
-              <w:jc w:val="center"/>
-              <w:rPr>
-                <w:lang w:val="en-US"/>
-              </w:rPr>
-            </w:pPr>
-            <w:r>
-              <w:rPr>
-                <w:lang w:val="en-US"/>
-              </w:rPr>
-              <w:t>+85.31 E +153</w:t>
+              <w:t>+1321</w:t>
             </w:r>
           </w:p>
         </w:tc>
@@ -2293,7 +2303,7 @@
               <w:jc w:val="center"/>
             </w:pPr>
             <w:r>
-              <w:t>+0.628414019458445668737545423E-151</w:t>
+              <w:t>+0.191006813020439061317183951E+99999</w:t>
             </w:r>
           </w:p>
         </w:tc>
@@ -2319,6 +2329,14 @@
           <w:p>
             <w:pPr>
               <w:jc w:val="center"/>
+            </w:pPr>
+            <w:r>
+              <w:t>+752.32E+99999</w:t>
+            </w:r>
+          </w:p>
+          <w:p>
+            <w:pPr>
+              <w:jc w:val="center"/>
               <w:rPr>
                 <w:lang w:val="en-US"/>
               </w:rPr>
@@ -2327,9 +2345,42 @@
               <w:rPr>
                 <w:lang w:val="en-US"/>
               </w:rPr>
-              <w:t>0</w:t>
-            </w:r>
-          </w:p>
+              <w:t>+25124</w:t>
+            </w:r>
+          </w:p>
+        </w:tc>
+        <w:tc>
+          <w:tcPr>
+            <w:tcW w:w="5522" w:type="dxa"/>
+          </w:tcPr>
+          <w:p>
+            <w:pPr>
+              <w:jc w:val="center"/>
+            </w:pPr>
+            <w:r>
+              <w:t>+0.29944276389110014328928514E+99998</w:t>
+            </w:r>
+          </w:p>
+        </w:tc>
+      </w:tr>
+      <w:tr>
+        <w:tc>
+          <w:tcPr>
+            <w:tcW w:w="546" w:type="dxa"/>
+          </w:tcPr>
+          <w:p>
+            <w:pPr>
+              <w:jc w:val="center"/>
+            </w:pPr>
+            <w:r>
+              <w:t>7</w:t>
+            </w:r>
+          </w:p>
+        </w:tc>
+        <w:tc>
+          <w:tcPr>
+            <w:tcW w:w="3277" w:type="dxa"/>
+          </w:tcPr>
           <w:p>
             <w:pPr>
               <w:jc w:val="center"/>
@@ -2341,7 +2392,21 @@
               <w:rPr>
                 <w:lang w:val="en-US"/>
               </w:rPr>
-              <w:t>-91.32 E -5121</w:t>
+              <w:t>-321</w:t>
+            </w:r>
+          </w:p>
+          <w:p>
+            <w:pPr>
+              <w:jc w:val="center"/>
+              <w:rPr>
+                <w:lang w:val="en-US"/>
+              </w:rPr>
+            </w:pPr>
+            <w:r>
+              <w:rPr>
+                <w:lang w:val="en-US"/>
+              </w:rPr>
+              <w:t>+321</w:t>
             </w:r>
           </w:p>
         </w:tc>
@@ -2352,39 +2417,294 @@
           <w:p>
             <w:pPr>
               <w:jc w:val="center"/>
-            </w:pPr>
-            <w:r>
-              <w:t>+0.0E+0</w:t>
+              <w:rPr>
+                <w:lang w:val="en-US"/>
+              </w:rPr>
+            </w:pPr>
+            <w:r>
+              <w:rPr>
+                <w:lang w:val="en-US"/>
+              </w:rPr>
+              <w:t>-0.1E+1</w:t>
+            </w:r>
+          </w:p>
+        </w:tc>
+      </w:tr>
+      <w:tr>
+        <w:tc>
+          <w:tcPr>
+            <w:tcW w:w="546" w:type="dxa"/>
+          </w:tcPr>
+          <w:p>
+            <w:pPr>
+              <w:jc w:val="center"/>
+            </w:pPr>
+            <w:r>
+              <w:t>8</w:t>
+            </w:r>
+          </w:p>
+        </w:tc>
+        <w:tc>
+          <w:tcPr>
+            <w:tcW w:w="3277" w:type="dxa"/>
+          </w:tcPr>
+          <w:p>
+            <w:pPr>
+              <w:jc w:val="center"/>
+            </w:pPr>
+            <w:r>
+              <w:t>-15123.123E+15</w:t>
+            </w:r>
+          </w:p>
+          <w:p>
+            <w:pPr>
+              <w:jc w:val="center"/>
+              <w:rPr>
+                <w:lang w:val="en-US"/>
+              </w:rPr>
+            </w:pPr>
+            <w:r>
+              <w:rPr>
+                <w:lang w:val="en-US"/>
+              </w:rPr>
+              <w:t>+251</w:t>
+            </w:r>
+          </w:p>
+        </w:tc>
+        <w:tc>
+          <w:tcPr>
+            <w:tcW w:w="5522" w:type="dxa"/>
+          </w:tcPr>
+          <w:p>
+            <w:pPr>
+              <w:jc w:val="center"/>
+            </w:pPr>
+            <w:r>
+              <w:t>-0.602514860557768924302788844E+17</w:t>
+            </w:r>
+          </w:p>
+        </w:tc>
+      </w:tr>
+      <w:tr>
+        <w:tc>
+          <w:tcPr>
+            <w:tcW w:w="546" w:type="dxa"/>
+          </w:tcPr>
+          <w:p>
+            <w:pPr>
+              <w:jc w:val="center"/>
+            </w:pPr>
+            <w:r>
+              <w:t>9</w:t>
+            </w:r>
+          </w:p>
+        </w:tc>
+        <w:tc>
+          <w:tcPr>
+            <w:tcW w:w="3277" w:type="dxa"/>
+          </w:tcPr>
+          <w:p>
+            <w:pPr>
+              <w:jc w:val="center"/>
+            </w:pPr>
+            <w:r>
+              <w:t>+0000123.123E+123</w:t>
+            </w:r>
+          </w:p>
+          <w:p>
+            <w:pPr>
+              <w:jc w:val="center"/>
+            </w:pPr>
+            <w:r>
+              <w:t>+5351</w:t>
+            </w:r>
+          </w:p>
+        </w:tc>
+        <w:tc>
+          <w:tcPr>
+            <w:tcW w:w="5522" w:type="dxa"/>
+          </w:tcPr>
+          <w:p>
+            <w:pPr>
+              <w:jc w:val="center"/>
+            </w:pPr>
+            <w:r>
+              <w:t>+0.23009344047841524948607736E+122</w:t>
+            </w:r>
+          </w:p>
+        </w:tc>
+      </w:tr>
+      <w:tr>
+        <w:tc>
+          <w:tcPr>
+            <w:tcW w:w="546" w:type="dxa"/>
+          </w:tcPr>
+          <w:p>
+            <w:pPr>
+              <w:jc w:val="center"/>
+            </w:pPr>
+            <w:r>
+              <w:t>10</w:t>
+            </w:r>
+          </w:p>
+        </w:tc>
+        <w:tc>
+          <w:tcPr>
+            <w:tcW w:w="3277" w:type="dxa"/>
+          </w:tcPr>
+          <w:p>
+            <w:pPr>
+              <w:jc w:val="center"/>
+            </w:pPr>
+            <w:r>
+              <w:t>+123.123E+000123</w:t>
+            </w:r>
+          </w:p>
+          <w:p>
+            <w:pPr>
+              <w:jc w:val="center"/>
+            </w:pPr>
+            <w:r>
+              <w:t>+5351</w:t>
+            </w:r>
+          </w:p>
+        </w:tc>
+        <w:tc>
+          <w:tcPr>
+            <w:tcW w:w="5522" w:type="dxa"/>
+          </w:tcPr>
+          <w:p>
+            <w:pPr>
+              <w:jc w:val="center"/>
+            </w:pPr>
+            <w:r>
+              <w:t>+0.23009344047841524948607736E+122</w:t>
+            </w:r>
+          </w:p>
+        </w:tc>
+      </w:tr>
+      <w:tr>
+        <w:tc>
+          <w:tcPr>
+            <w:tcW w:w="546" w:type="dxa"/>
+          </w:tcPr>
+          <w:p>
+            <w:pPr>
+              <w:jc w:val="center"/>
+            </w:pPr>
+            <w:r>
+              <w:t>11</w:t>
+            </w:r>
+          </w:p>
+        </w:tc>
+        <w:tc>
+          <w:tcPr>
+            <w:tcW w:w="3277" w:type="dxa"/>
+          </w:tcPr>
+          <w:p>
+            <w:pPr>
+              <w:jc w:val="center"/>
+            </w:pPr>
+            <w:r>
+              <w:t>+0.0</w:t>
+            </w:r>
+          </w:p>
+          <w:p>
+            <w:pPr>
+              <w:jc w:val="center"/>
+            </w:pPr>
+            <w:r>
+              <w:t>-12412</w:t>
+            </w:r>
+          </w:p>
+        </w:tc>
+        <w:tc>
+          <w:tcPr>
+            <w:tcW w:w="5522" w:type="dxa"/>
+          </w:tcPr>
+          <w:p>
+            <w:pPr>
+              <w:jc w:val="center"/>
+              <w:rPr>
+                <w:lang w:val="en-US"/>
+              </w:rPr>
+            </w:pPr>
+            <w:r>
+              <w:t>-0.0</w:t>
+            </w:r>
+            <w:r>
+              <w:rPr>
+                <w:lang w:val="en-US"/>
+              </w:rPr>
+              <w:t>E0</w:t>
+            </w:r>
+          </w:p>
+        </w:tc>
+      </w:tr>
+      <w:tr>
+        <w:tc>
+          <w:tcPr>
+            <w:tcW w:w="546" w:type="dxa"/>
+          </w:tcPr>
+          <w:p>
+            <w:pPr>
+              <w:jc w:val="center"/>
+            </w:pPr>
+            <w:r>
+              <w:t>12</w:t>
+            </w:r>
+          </w:p>
+        </w:tc>
+        <w:tc>
+          <w:tcPr>
+            <w:tcW w:w="3277" w:type="dxa"/>
+          </w:tcPr>
+          <w:p>
+            <w:pPr>
+              <w:jc w:val="center"/>
+            </w:pPr>
+            <w:r>
+              <w:t>+1123.411E+52</w:t>
+            </w:r>
+          </w:p>
+          <w:p>
+            <w:pPr>
+              <w:jc w:val="center"/>
+              <w:rPr>
+                <w:lang w:val="en-US"/>
+              </w:rPr>
+            </w:pPr>
+            <w:r>
+              <w:rPr>
+                <w:lang w:val="en-US"/>
+              </w:rPr>
+              <w:t>+512</w:t>
+            </w:r>
+          </w:p>
+        </w:tc>
+        <w:tc>
+          <w:tcPr>
+            <w:tcW w:w="5522" w:type="dxa"/>
+          </w:tcPr>
+          <w:p>
+            <w:pPr>
+              <w:jc w:val="center"/>
+            </w:pPr>
+            <w:r>
+              <w:t>+0.2194162109375E+53</w:t>
             </w:r>
           </w:p>
         </w:tc>
       </w:tr>
     </w:tbl>
     <w:p/>
-    <w:p>
-      <w:pPr>
-        <w:suppressAutoHyphens w:val="0"/>
-        <w:autoSpaceDN/>
-        <w:spacing w:line="259" w:lineRule="auto"/>
-        <w:jc w:val="left"/>
-      </w:pPr>
-      <w:r>
-        <w:br w:type="page"/>
-      </w:r>
-    </w:p>
-    <w:p>
-      <w:pPr>
-        <w:suppressAutoHyphens w:val="0"/>
-        <w:autoSpaceDN/>
-        <w:spacing w:line="259" w:lineRule="auto"/>
-        <w:jc w:val="left"/>
-      </w:pPr>
-    </w:p>
+    <w:p/>
     <w:p>
       <w:pPr>
         <w:pStyle w:val="2"/>
       </w:pPr>
       <w:r>
+        <w:lastRenderedPageBreak/>
         <w:t>Негативные тесты</w:t>
       </w:r>
     </w:p>
@@ -2395,10 +2715,10 @@
         <w:tblLook w:val="04A0" w:firstRow="1" w:lastRow="0" w:firstColumn="1" w:lastColumn="0" w:noHBand="0" w:noVBand="1"/>
       </w:tblPr>
       <w:tblGrid>
-        <w:gridCol w:w="557"/>
+        <w:gridCol w:w="558"/>
         <w:gridCol w:w="3314"/>
-        <w:gridCol w:w="3160"/>
-        <w:gridCol w:w="2314"/>
+        <w:gridCol w:w="3157"/>
+        <w:gridCol w:w="2316"/>
       </w:tblGrid>
       <w:tr>
         <w:tc>
@@ -2502,7 +2822,7 @@
               <w:jc w:val="center"/>
             </w:pPr>
             <w:r>
-              <w:t>Целое число введено неверно</w:t>
+              <w:t>Ошибка ввода: вначале не был введен знак</w:t>
             </w:r>
           </w:p>
         </w:tc>
@@ -2513,18 +2833,9 @@
           <w:p>
             <w:pPr>
               <w:jc w:val="center"/>
-              <w:rPr>
-                <w:lang w:val="en-US"/>
-              </w:rPr>
-            </w:pPr>
-            <w:r>
-              <w:t xml:space="preserve">Код ошибки </w:t>
-            </w:r>
-            <w:r>
-              <w:rPr>
-                <w:lang w:val="en-US"/>
-              </w:rPr>
-              <w:t>1</w:t>
+            </w:pPr>
+            <w:r>
+              <w:t>Код ошибки 2</w:t>
             </w:r>
           </w:p>
         </w:tc>
@@ -2556,15 +2867,17 @@
           <w:p>
             <w:pPr>
               <w:jc w:val="center"/>
-              <w:rPr>
-                <w:lang w:val="en-US"/>
-              </w:rPr>
-            </w:pPr>
-            <w:r>
-              <w:rPr>
-                <w:lang w:val="en-US"/>
-              </w:rPr>
-              <w:t>++12</w:t>
+            </w:pPr>
+            <w:r>
+              <w:t>+123</w:t>
+            </w:r>
+          </w:p>
+          <w:p>
+            <w:pPr>
+              <w:jc w:val="center"/>
+            </w:pPr>
+            <w:r>
+              <w:t>+123.12</w:t>
             </w:r>
           </w:p>
         </w:tc>
@@ -2577,7 +2890,7 @@
               <w:jc w:val="center"/>
             </w:pPr>
             <w:r>
-              <w:t>Целое число введено неверно</w:t>
+              <w:t>Ошибка ввода: были введены не цифры</w:t>
             </w:r>
           </w:p>
         </w:tc>
@@ -2588,18 +2901,9 @@
           <w:p>
             <w:pPr>
               <w:jc w:val="center"/>
-              <w:rPr>
-                <w:lang w:val="en-US"/>
-              </w:rPr>
-            </w:pPr>
-            <w:r>
-              <w:t xml:space="preserve">Код ошибки </w:t>
-            </w:r>
-            <w:r>
-              <w:rPr>
-                <w:lang w:val="en-US"/>
-              </w:rPr>
-              <w:t>1</w:t>
+            </w:pPr>
+            <w:r>
+              <w:t>Код ошибки 5</w:t>
             </w:r>
           </w:p>
         </w:tc>
@@ -2652,7 +2956,7 @@
               <w:jc w:val="center"/>
             </w:pPr>
             <w:r>
-              <w:t>Целое число введено неверно</w:t>
+              <w:t>Пустой ввод</w:t>
             </w:r>
           </w:p>
         </w:tc>
@@ -2697,29 +3001,9 @@
           <w:p>
             <w:pPr>
               <w:jc w:val="center"/>
-              <w:rPr>
-                <w:lang w:val="en-US"/>
-              </w:rPr>
-            </w:pPr>
-            <w:r>
-              <w:rPr>
-                <w:lang w:val="en-US"/>
-              </w:rPr>
-              <w:t>+13</w:t>
-            </w:r>
-          </w:p>
-          <w:p>
-            <w:pPr>
-              <w:jc w:val="center"/>
-              <w:rPr>
-                <w:lang w:val="en-US"/>
-              </w:rPr>
-            </w:pPr>
-            <w:r>
-              <w:rPr>
-                <w:lang w:val="en-US"/>
-              </w:rPr>
-              <w:t>+0</w:t>
+            </w:pPr>
+            <w:r>
+              <w:t>+122.12E+FEffrr</w:t>
             </w:r>
           </w:p>
         </w:tc>
@@ -2732,7 +3016,7 @@
               <w:jc w:val="center"/>
             </w:pPr>
             <w:r>
-              <w:t>Деление на 0</w:t>
+              <w:t>Ошибка ввода: в порядке были введены не цифры</w:t>
             </w:r>
           </w:p>
         </w:tc>
@@ -2745,10 +3029,7 @@
               <w:jc w:val="center"/>
             </w:pPr>
             <w:r>
-              <w:t xml:space="preserve">Код ошибки </w:t>
-            </w:r>
-            <w:r>
-              <w:t>2</w:t>
+              <w:t>Код ошибки 6</w:t>
             </w:r>
           </w:p>
         </w:tc>
@@ -2782,14 +3063,6 @@
               <w:jc w:val="center"/>
             </w:pPr>
             <w:r>
-              <w:t>+11</w:t>
-            </w:r>
-          </w:p>
-          <w:p>
-            <w:pPr>
-              <w:jc w:val="center"/>
-            </w:pPr>
-            <w:r>
               <w:t>+11111111111111111</w:t>
             </w:r>
             <w:r>
@@ -2814,7 +3087,7 @@
               <w:jc w:val="center"/>
             </w:pPr>
             <w:r>
-              <w:t>Действительное число введено неверно</w:t>
+              <w:t>Произошло переполнение</w:t>
             </w:r>
           </w:p>
         </w:tc>
@@ -2827,10 +3100,7 @@
               <w:jc w:val="center"/>
             </w:pPr>
             <w:r>
-              <w:t xml:space="preserve">Код ошибки </w:t>
-            </w:r>
-            <w:r>
-              <w:t>1</w:t>
+              <w:t>Код ошибки 3</w:t>
             </w:r>
           </w:p>
         </w:tc>
@@ -2864,14 +3134,6 @@
               <w:jc w:val="center"/>
             </w:pPr>
             <w:r>
-              <w:t>+123</w:t>
-            </w:r>
-          </w:p>
-          <w:p>
-            <w:pPr>
-              <w:jc w:val="center"/>
-            </w:pPr>
-            <w:r>
               <w:t>+123.123.123</w:t>
             </w:r>
           </w:p>
@@ -2885,7 +3147,7 @@
               <w:jc w:val="center"/>
             </w:pPr>
             <w:r>
-              <w:t>Действительное число введено неверно</w:t>
+              <w:t>Ошибка ввода: было введено более одной точки</w:t>
             </w:r>
           </w:p>
         </w:tc>
@@ -2898,10 +3160,7 @@
               <w:jc w:val="center"/>
             </w:pPr>
             <w:r>
-              <w:t xml:space="preserve">Код ошибки </w:t>
-            </w:r>
-            <w:r>
-              <w:t>1</w:t>
+              <w:t>Код ошибки 4</w:t>
             </w:r>
           </w:p>
         </w:tc>
@@ -2935,24 +3194,7 @@
               <w:jc w:val="center"/>
             </w:pPr>
             <w:r>
-              <w:t>+1</w:t>
-            </w:r>
-          </w:p>
-          <w:p>
-            <w:pPr>
-              <w:jc w:val="center"/>
-              <w:rPr>
-                <w:lang w:val="en-US"/>
-              </w:rPr>
-            </w:pPr>
-            <w:r>
-              <w:t xml:space="preserve">+123 </w:t>
-            </w:r>
-            <w:r>
-              <w:rPr>
-                <w:lang w:val="en-US"/>
-              </w:rPr>
-              <w:t>E +99999</w:t>
+              <w:t>+512.325E+150000</w:t>
             </w:r>
           </w:p>
         </w:tc>
@@ -2965,7 +3207,7 @@
               <w:jc w:val="center"/>
             </w:pPr>
             <w:r>
-              <w:t>Произошло переполнение порядка</w:t>
+              <w:t>Порядок больше критического значения</w:t>
             </w:r>
           </w:p>
         </w:tc>
@@ -2976,18 +3218,9 @@
           <w:p>
             <w:pPr>
               <w:jc w:val="center"/>
-              <w:rPr>
-                <w:lang w:val="en-US"/>
-              </w:rPr>
-            </w:pPr>
-            <w:r>
-              <w:t xml:space="preserve">Код ошибки </w:t>
-            </w:r>
-            <w:r>
-              <w:rPr>
-                <w:lang w:val="en-US"/>
-              </w:rPr>
-              <w:t>3</w:t>
+            </w:pPr>
+            <w:r>
+              <w:t>Код ошибки 7</w:t>
             </w:r>
           </w:p>
         </w:tc>
@@ -3013,23 +3246,17 @@
           <w:p>
             <w:pPr>
               <w:jc w:val="center"/>
-              <w:rPr>
-                <w:lang w:val="en-US"/>
-              </w:rPr>
-            </w:pPr>
-            <w:r>
-              <w:rPr>
-                <w:lang w:val="en-US"/>
-              </w:rPr>
-              <w:t>0</w:t>
-            </w:r>
-          </w:p>
-          <w:p>
-            <w:pPr>
-              <w:jc w:val="center"/>
-            </w:pPr>
-            <w:r>
-              <w:t>0</w:t>
+            </w:pPr>
+            <w:r>
+              <w:t>+512.41E-953</w:t>
+            </w:r>
+          </w:p>
+          <w:p>
+            <w:pPr>
+              <w:jc w:val="center"/>
+            </w:pPr>
+            <w:r>
+              <w:t>+0</w:t>
             </w:r>
           </w:p>
         </w:tc>
@@ -3042,7 +3269,7 @@
               <w:jc w:val="center"/>
             </w:pPr>
             <w:r>
-              <w:t>Деление на 0</w:t>
+              <w:t>Деление на ноль невозможно</w:t>
             </w:r>
           </w:p>
         </w:tc>
@@ -3053,15 +3280,9 @@
           <w:p>
             <w:pPr>
               <w:jc w:val="center"/>
-              <w:rPr>
-                <w:lang w:val="en-US"/>
-              </w:rPr>
-            </w:pPr>
-            <w:r>
-              <w:t>Код ошибки</w:t>
-            </w:r>
-            <w:r>
-              <w:t xml:space="preserve"> 2</w:t>
+            </w:pPr>
+            <w:r>
+              <w:t>Код ошибки 8</w:t>
             </w:r>
           </w:p>
         </w:tc>

</xml_diff>